<commit_message>
Study: Como funciona react
</commit_message>
<xml_diff>
--- a/Apuntes Curso React.docx
+++ b/Apuntes Curso React.docx
@@ -5958,7 +5958,6 @@
       <w:pPr>
         <w:jc w:val="center"/>
       </w:pPr>
-      <w:bookmarkStart w:id="7" w:name="_GoBack"/>
       <w:r>
         <w:drawing>
           <wp:inline distT="0" distB="0" distL="0" distR="0" wp14:anchorId="27E67DE8" wp14:editId="6E2DA7DC">
@@ -5996,13 +5995,811 @@
           </wp:inline>
         </w:drawing>
       </w:r>
+    </w:p>
+    <w:p>
+      <w:pPr>
+        <w:jc w:val="center"/>
+      </w:pPr>
+      <w:r>
+        <w:drawing>
+          <wp:inline distT="0" distB="0" distL="0" distR="0" wp14:anchorId="7B0E0C40" wp14:editId="13EE0159">
+            <wp:extent cx="1467012" cy="2609850"/>
+            <wp:effectExtent l="0" t="0" r="0" b="0"/>
+            <wp:docPr id="154" name="Imagen 154"/>
+            <wp:cNvGraphicFramePr>
+              <a:graphicFrameLocks xmlns:a="http://schemas.openxmlformats.org/drawingml/2006/main" noChangeAspect="1"/>
+            </wp:cNvGraphicFramePr>
+            <a:graphic xmlns:a="http://schemas.openxmlformats.org/drawingml/2006/main">
+              <a:graphicData uri="http://schemas.openxmlformats.org/drawingml/2006/picture">
+                <pic:pic xmlns:pic="http://schemas.openxmlformats.org/drawingml/2006/picture">
+                  <pic:nvPicPr>
+                    <pic:cNvPr id="1" name=""/>
+                    <pic:cNvPicPr/>
+                  </pic:nvPicPr>
+                  <pic:blipFill>
+                    <a:blip r:embed="rId65"/>
+                    <a:stretch>
+                      <a:fillRect/>
+                    </a:stretch>
+                  </pic:blipFill>
+                  <pic:spPr>
+                    <a:xfrm>
+                      <a:off x="0" y="0"/>
+                      <a:ext cx="1482531" cy="2637458"/>
+                    </a:xfrm>
+                    <a:prstGeom prst="rect">
+                      <a:avLst/>
+                    </a:prstGeom>
+                  </pic:spPr>
+                </pic:pic>
+              </a:graphicData>
+            </a:graphic>
+          </wp:inline>
+        </w:drawing>
+      </w:r>
+    </w:p>
+    <w:p/>
+    <w:p>
+      <w:r>
+        <w:lastRenderedPageBreak/>
+        <w:t>Podemos ver que como nos aparece al nombre, pero si le damos un string vacío nos sale Hola Mundo.</w:t>
+      </w:r>
+    </w:p>
+    <w:p>
+      <w:pPr>
+        <w:jc w:val="center"/>
+      </w:pPr>
+      <w:r>
+        <w:drawing>
+          <wp:inline distT="0" distB="0" distL="0" distR="0" wp14:anchorId="2DE145FF" wp14:editId="5E9A7C7F">
+            <wp:extent cx="2494713" cy="2085975"/>
+            <wp:effectExtent l="0" t="0" r="1270" b="0"/>
+            <wp:docPr id="155" name="Imagen 155"/>
+            <wp:cNvGraphicFramePr>
+              <a:graphicFrameLocks xmlns:a="http://schemas.openxmlformats.org/drawingml/2006/main" noChangeAspect="1"/>
+            </wp:cNvGraphicFramePr>
+            <a:graphic xmlns:a="http://schemas.openxmlformats.org/drawingml/2006/main">
+              <a:graphicData uri="http://schemas.openxmlformats.org/drawingml/2006/picture">
+                <pic:pic xmlns:pic="http://schemas.openxmlformats.org/drawingml/2006/picture">
+                  <pic:nvPicPr>
+                    <pic:cNvPr id="1" name=""/>
+                    <pic:cNvPicPr/>
+                  </pic:nvPicPr>
+                  <pic:blipFill>
+                    <a:blip r:embed="rId66"/>
+                    <a:stretch>
+                      <a:fillRect/>
+                    </a:stretch>
+                  </pic:blipFill>
+                  <pic:spPr>
+                    <a:xfrm>
+                      <a:off x="0" y="0"/>
+                      <a:ext cx="2499634" cy="2090090"/>
+                    </a:xfrm>
+                    <a:prstGeom prst="rect">
+                      <a:avLst/>
+                    </a:prstGeom>
+                  </pic:spPr>
+                </pic:pic>
+              </a:graphicData>
+            </a:graphic>
+          </wp:inline>
+        </w:drawing>
+      </w:r>
+    </w:p>
+    <w:p>
+      <w:pPr>
+        <w:jc w:val="center"/>
+      </w:pPr>
+      <w:r>
+        <w:drawing>
+          <wp:inline distT="0" distB="0" distL="0" distR="0" wp14:anchorId="10DFC016" wp14:editId="0058AEB8">
+            <wp:extent cx="1094456" cy="1771650"/>
+            <wp:effectExtent l="0" t="0" r="0" b="0"/>
+            <wp:docPr id="156" name="Imagen 156"/>
+            <wp:cNvGraphicFramePr>
+              <a:graphicFrameLocks xmlns:a="http://schemas.openxmlformats.org/drawingml/2006/main" noChangeAspect="1"/>
+            </wp:cNvGraphicFramePr>
+            <a:graphic xmlns:a="http://schemas.openxmlformats.org/drawingml/2006/main">
+              <a:graphicData uri="http://schemas.openxmlformats.org/drawingml/2006/picture">
+                <pic:pic xmlns:pic="http://schemas.openxmlformats.org/drawingml/2006/picture">
+                  <pic:nvPicPr>
+                    <pic:cNvPr id="1" name=""/>
+                    <pic:cNvPicPr/>
+                  </pic:nvPicPr>
+                  <pic:blipFill>
+                    <a:blip r:embed="rId67"/>
+                    <a:stretch>
+                      <a:fillRect/>
+                    </a:stretch>
+                  </pic:blipFill>
+                  <pic:spPr>
+                    <a:xfrm>
+                      <a:off x="0" y="0"/>
+                      <a:ext cx="1096407" cy="1774808"/>
+                    </a:xfrm>
+                    <a:prstGeom prst="rect">
+                      <a:avLst/>
+                    </a:prstGeom>
+                  </pic:spPr>
+                </pic:pic>
+              </a:graphicData>
+            </a:graphic>
+          </wp:inline>
+        </w:drawing>
+      </w:r>
+    </w:p>
+    <w:p>
+      <w:pPr>
+        <w:jc w:val="center"/>
+      </w:pPr>
+    </w:p>
+    <w:p>
+      <w:pPr>
+        <w:pStyle w:val="Ttulo5"/>
+      </w:pPr>
+      <w:r>
+        <w:t>Uso de mi primer componente</w:t>
+      </w:r>
+      <w:r>
+        <w:t>:</w:t>
+      </w:r>
+    </w:p>
+    <w:p>
+      <w:pPr>
+        <w:jc w:val="center"/>
+      </w:pPr>
+    </w:p>
+    <w:p>
+      <w:r>
+        <w:t>Vamos a llevar esta implementación a un componente nuevo para poderlo reutilizarlo:</w:t>
+      </w:r>
+    </w:p>
+    <w:p>
+      <w:pPr>
+        <w:rPr>
+          <w:b/>
+        </w:rPr>
+      </w:pPr>
+      <w:r>
+        <w:rPr>
+          <w:b/>
+        </w:rPr>
+        <w:t xml:space="preserve">Creamos un archivo que sea .tsx ya que creamos la app react con typescript, y cuando creamos la app con javascript es .jsx </w:t>
+      </w:r>
+    </w:p>
+    <w:p>
+      <w:pPr>
+        <w:jc w:val="center"/>
+      </w:pPr>
+      <w:r>
+        <w:drawing>
+          <wp:inline distT="0" distB="0" distL="0" distR="0" wp14:anchorId="6EC1971A" wp14:editId="194B10EB">
+            <wp:extent cx="1762125" cy="1582164"/>
+            <wp:effectExtent l="0" t="0" r="0" b="0"/>
+            <wp:docPr id="157" name="Imagen 157"/>
+            <wp:cNvGraphicFramePr>
+              <a:graphicFrameLocks xmlns:a="http://schemas.openxmlformats.org/drawingml/2006/main" noChangeAspect="1"/>
+            </wp:cNvGraphicFramePr>
+            <a:graphic xmlns:a="http://schemas.openxmlformats.org/drawingml/2006/main">
+              <a:graphicData uri="http://schemas.openxmlformats.org/drawingml/2006/picture">
+                <pic:pic xmlns:pic="http://schemas.openxmlformats.org/drawingml/2006/picture">
+                  <pic:nvPicPr>
+                    <pic:cNvPr id="1" name=""/>
+                    <pic:cNvPicPr/>
+                  </pic:nvPicPr>
+                  <pic:blipFill>
+                    <a:blip r:embed="rId68"/>
+                    <a:stretch>
+                      <a:fillRect/>
+                    </a:stretch>
+                  </pic:blipFill>
+                  <pic:spPr>
+                    <a:xfrm>
+                      <a:off x="0" y="0"/>
+                      <a:ext cx="1765047" cy="1584788"/>
+                    </a:xfrm>
+                    <a:prstGeom prst="rect">
+                      <a:avLst/>
+                    </a:prstGeom>
+                  </pic:spPr>
+                </pic:pic>
+              </a:graphicData>
+            </a:graphic>
+          </wp:inline>
+        </w:drawing>
+      </w:r>
+    </w:p>
+    <w:p>
+      <w:pPr>
+        <w:jc w:val="center"/>
+      </w:pPr>
+      <w:r>
+        <w:lastRenderedPageBreak/>
+        <w:drawing>
+          <wp:inline distT="0" distB="0" distL="0" distR="0" wp14:anchorId="6E89196E" wp14:editId="4F191E47">
+            <wp:extent cx="2000250" cy="1839516"/>
+            <wp:effectExtent l="0" t="0" r="0" b="8890"/>
+            <wp:docPr id="158" name="Imagen 158"/>
+            <wp:cNvGraphicFramePr>
+              <a:graphicFrameLocks xmlns:a="http://schemas.openxmlformats.org/drawingml/2006/main" noChangeAspect="1"/>
+            </wp:cNvGraphicFramePr>
+            <a:graphic xmlns:a="http://schemas.openxmlformats.org/drawingml/2006/main">
+              <a:graphicData uri="http://schemas.openxmlformats.org/drawingml/2006/picture">
+                <pic:pic xmlns:pic="http://schemas.openxmlformats.org/drawingml/2006/picture">
+                  <pic:nvPicPr>
+                    <pic:cNvPr id="1" name=""/>
+                    <pic:cNvPicPr/>
+                  </pic:nvPicPr>
+                  <pic:blipFill>
+                    <a:blip r:embed="rId69"/>
+                    <a:stretch>
+                      <a:fillRect/>
+                    </a:stretch>
+                  </pic:blipFill>
+                  <pic:spPr>
+                    <a:xfrm>
+                      <a:off x="0" y="0"/>
+                      <a:ext cx="2004953" cy="1843841"/>
+                    </a:xfrm>
+                    <a:prstGeom prst="rect">
+                      <a:avLst/>
+                    </a:prstGeom>
+                  </pic:spPr>
+                </pic:pic>
+              </a:graphicData>
+            </a:graphic>
+          </wp:inline>
+        </w:drawing>
+      </w:r>
+    </w:p>
+    <w:p>
+      <w:r>
+        <w:t xml:space="preserve">Aquí tenemos nuestro componente creado que se llama titulo </w:t>
+      </w:r>
+      <w:r>
+        <w:t>vamos a utilizarlo desde nuestro archivo App.tsx</w:t>
+      </w:r>
+      <w:r>
+        <w:t>.</w:t>
+      </w:r>
+    </w:p>
+    <w:p>
+      <w:r>
+        <w:t xml:space="preserve">Luego tenemos que importar aquí </w:t>
+      </w:r>
+      <w:r>
+        <w:t xml:space="preserve">en App.tsx </w:t>
+      </w:r>
+      <w:r>
+        <w:t xml:space="preserve">nuestro componente de </w:t>
+      </w:r>
+      <w:r>
+        <w:t>título</w:t>
+      </w:r>
+      <w:r>
+        <w:t>:</w:t>
+      </w:r>
+    </w:p>
+    <w:p>
+      <w:pPr>
+        <w:jc w:val="center"/>
+      </w:pPr>
+      <w:r>
+        <w:drawing>
+          <wp:inline distT="0" distB="0" distL="0" distR="0" wp14:anchorId="22F9D3E1" wp14:editId="3795A20B">
+            <wp:extent cx="2314575" cy="1561983"/>
+            <wp:effectExtent l="0" t="0" r="0" b="635"/>
+            <wp:docPr id="159" name="Imagen 159"/>
+            <wp:cNvGraphicFramePr>
+              <a:graphicFrameLocks xmlns:a="http://schemas.openxmlformats.org/drawingml/2006/main" noChangeAspect="1"/>
+            </wp:cNvGraphicFramePr>
+            <a:graphic xmlns:a="http://schemas.openxmlformats.org/drawingml/2006/main">
+              <a:graphicData uri="http://schemas.openxmlformats.org/drawingml/2006/picture">
+                <pic:pic xmlns:pic="http://schemas.openxmlformats.org/drawingml/2006/picture">
+                  <pic:nvPicPr>
+                    <pic:cNvPr id="1" name=""/>
+                    <pic:cNvPicPr/>
+                  </pic:nvPicPr>
+                  <pic:blipFill>
+                    <a:blip r:embed="rId70"/>
+                    <a:stretch>
+                      <a:fillRect/>
+                    </a:stretch>
+                  </pic:blipFill>
+                  <pic:spPr>
+                    <a:xfrm>
+                      <a:off x="0" y="0"/>
+                      <a:ext cx="2331155" cy="1573172"/>
+                    </a:xfrm>
+                    <a:prstGeom prst="rect">
+                      <a:avLst/>
+                    </a:prstGeom>
+                  </pic:spPr>
+                </pic:pic>
+              </a:graphicData>
+            </a:graphic>
+          </wp:inline>
+        </w:drawing>
+      </w:r>
+    </w:p>
+    <w:p>
+      <w:pPr>
+        <w:jc w:val="center"/>
+      </w:pPr>
+      <w:r>
+        <w:drawing>
+          <wp:inline distT="0" distB="0" distL="0" distR="0" wp14:anchorId="38E29C3D" wp14:editId="1288A026">
+            <wp:extent cx="1990725" cy="1674019"/>
+            <wp:effectExtent l="0" t="0" r="0" b="2540"/>
+            <wp:docPr id="160" name="Imagen 160"/>
+            <wp:cNvGraphicFramePr>
+              <a:graphicFrameLocks xmlns:a="http://schemas.openxmlformats.org/drawingml/2006/main" noChangeAspect="1"/>
+            </wp:cNvGraphicFramePr>
+            <a:graphic xmlns:a="http://schemas.openxmlformats.org/drawingml/2006/main">
+              <a:graphicData uri="http://schemas.openxmlformats.org/drawingml/2006/picture">
+                <pic:pic xmlns:pic="http://schemas.openxmlformats.org/drawingml/2006/picture">
+                  <pic:nvPicPr>
+                    <pic:cNvPr id="1" name=""/>
+                    <pic:cNvPicPr/>
+                  </pic:nvPicPr>
+                  <pic:blipFill>
+                    <a:blip r:embed="rId71"/>
+                    <a:stretch>
+                      <a:fillRect/>
+                    </a:stretch>
+                  </pic:blipFill>
+                  <pic:spPr>
+                    <a:xfrm>
+                      <a:off x="0" y="0"/>
+                      <a:ext cx="1997274" cy="1679527"/>
+                    </a:xfrm>
+                    <a:prstGeom prst="rect">
+                      <a:avLst/>
+                    </a:prstGeom>
+                  </pic:spPr>
+                </pic:pic>
+              </a:graphicData>
+            </a:graphic>
+          </wp:inline>
+        </w:drawing>
+      </w:r>
+    </w:p>
+    <w:p>
+      <w:pPr>
+        <w:jc w:val="center"/>
+      </w:pPr>
+      <w:r>
+        <w:drawing>
+          <wp:inline distT="0" distB="0" distL="0" distR="0" wp14:anchorId="2872CE07" wp14:editId="3FD9DA4D">
+            <wp:extent cx="2190750" cy="911706"/>
+            <wp:effectExtent l="0" t="0" r="0" b="3175"/>
+            <wp:docPr id="161" name="Imagen 161"/>
+            <wp:cNvGraphicFramePr>
+              <a:graphicFrameLocks xmlns:a="http://schemas.openxmlformats.org/drawingml/2006/main" noChangeAspect="1"/>
+            </wp:cNvGraphicFramePr>
+            <a:graphic xmlns:a="http://schemas.openxmlformats.org/drawingml/2006/main">
+              <a:graphicData uri="http://schemas.openxmlformats.org/drawingml/2006/picture">
+                <pic:pic xmlns:pic="http://schemas.openxmlformats.org/drawingml/2006/picture">
+                  <pic:nvPicPr>
+                    <pic:cNvPr id="1" name=""/>
+                    <pic:cNvPicPr/>
+                  </pic:nvPicPr>
+                  <pic:blipFill>
+                    <a:blip r:embed="rId72"/>
+                    <a:stretch>
+                      <a:fillRect/>
+                    </a:stretch>
+                  </pic:blipFill>
+                  <pic:spPr>
+                    <a:xfrm>
+                      <a:off x="0" y="0"/>
+                      <a:ext cx="2211508" cy="920345"/>
+                    </a:xfrm>
+                    <a:prstGeom prst="rect">
+                      <a:avLst/>
+                    </a:prstGeom>
+                  </pic:spPr>
+                </pic:pic>
+              </a:graphicData>
+            </a:graphic>
+          </wp:inline>
+        </w:drawing>
+      </w:r>
+    </w:p>
+    <w:p>
+      <w:r>
+        <w:t>Podemos ver cómo funciona los componentes.</w:t>
+      </w:r>
+    </w:p>
+    <w:p/>
+    <w:p/>
+    <w:p/>
+    <w:p>
+      <w:pPr>
+        <w:pStyle w:val="Ttulo4"/>
+        <w:jc w:val="center"/>
+        <w:rPr>
+          <w:b/>
+          <w:i w:val="0"/>
+        </w:rPr>
+      </w:pPr>
+      <w:r>
+        <w:rPr>
+          <w:b/>
+          <w:i w:val="0"/>
+        </w:rPr>
+        <w:lastRenderedPageBreak/>
+        <w:t>Como funciona React</w:t>
+      </w:r>
+    </w:p>
+    <w:p/>
+    <w:p>
+      <w:r>
+        <w:t xml:space="preserve">Inicialmente tenemos un componente padre llamado App luego que y debajo de este hay otro componente llamado Titulo, lo que hace react es transformar estos componentes a código HTML generando los árboles o nodos HTML. </w:t>
+      </w:r>
+    </w:p>
+    <w:p>
+      <w:pPr>
+        <w:rPr>
+          <w:b/>
+        </w:rPr>
+      </w:pPr>
+      <w:r>
+        <w:t>Luego cuando existan cambios dentro de nuestros componentes sea en App o Titulo, react va hacer una copia dentro de la memoria del computador(verde), react va</w:t>
+      </w:r>
+      <w:r>
+        <w:t xml:space="preserve"> buscar cual es la diferencia de todo este árbol que nosotros creamos y luego después de saber </w:t>
+      </w:r>
+      <w:r>
+        <w:t>dónde</w:t>
+      </w:r>
+      <w:r>
+        <w:t xml:space="preserve"> se encuentra la diferencia react le va a entregar la responsabilidad a alguien más de poder renderizar esto al explorador web del usuario, </w:t>
+      </w:r>
+      <w:r>
+        <w:rPr>
+          <w:b/>
+        </w:rPr>
+        <w:t>ósea que react no es el responsable de pintar todo el contenido que nosotros escribamos dentro de react, el encargado de pintar todas nuestras aplicaciones en el ex</w:t>
+      </w:r>
+      <w:r>
+        <w:rPr>
+          <w:b/>
+        </w:rPr>
+        <w:t>plorador web se llama react-dom.</w:t>
+      </w:r>
+    </w:p>
+    <w:p>
+      <w:r>
+        <w:rPr>
+          <w:b/>
+        </w:rPr>
+        <w:t>React-d</w:t>
+      </w:r>
+      <w:r>
+        <w:rPr>
+          <w:b/>
+        </w:rPr>
+        <w:t>om</w:t>
+      </w:r>
+      <w:r>
+        <w:t>: R</w:t>
+      </w:r>
+      <w:r>
+        <w:t>enderiza todo el cont</w:t>
+      </w:r>
+      <w:r>
+        <w:t>enido de nuestras aplicaciones. Se usa para construir aplicaciones en la web.</w:t>
+      </w:r>
+    </w:p>
+    <w:p>
+      <w:r>
+        <w:rPr>
+          <w:b/>
+        </w:rPr>
+        <w:t>React-native:</w:t>
+      </w:r>
+      <w:r>
+        <w:rPr>
+          <w:b/>
+        </w:rPr>
+        <w:t xml:space="preserve"> </w:t>
+      </w:r>
+      <w:r>
+        <w:t>Renderiza todo el contenido de nuestras aplicaciones</w:t>
+      </w:r>
+      <w:r>
+        <w:t xml:space="preserve"> Moviles</w:t>
+      </w:r>
+      <w:r>
+        <w:t xml:space="preserve">. Se usa para construir </w:t>
+      </w:r>
+      <w:r>
+        <w:t>aplicaciones</w:t>
+      </w:r>
+      <w:r>
+        <w:t xml:space="preserve"> </w:t>
+      </w:r>
+      <w:r>
+        <w:t>móviles</w:t>
+      </w:r>
+      <w:r>
+        <w:t>.</w:t>
+      </w:r>
+    </w:p>
+    <w:p>
+      <w:r>
+        <w:rPr>
+          <w:b/>
+          <w:lang w:val="es-MX"/>
+        </w:rPr>
+        <w:t>React-</w:t>
+      </w:r>
+      <w:r>
+        <w:rPr>
+          <w:b/>
+          <w:lang w:val="es-MX"/>
+        </w:rPr>
+        <w:t>native for Windows + MacOS</w:t>
+      </w:r>
+      <w:r>
+        <w:rPr>
+          <w:lang w:val="es-MX"/>
+        </w:rPr>
+        <w:t>:</w:t>
+      </w:r>
+      <w:r>
+        <w:rPr>
+          <w:lang w:val="es-MX"/>
+        </w:rPr>
+        <w:t xml:space="preserve"> </w:t>
+      </w:r>
+      <w:r>
+        <w:t>Renderiza todo el contenido de nuestras aplicaciones</w:t>
+      </w:r>
+      <w:r>
+        <w:t xml:space="preserve"> de </w:t>
+      </w:r>
+      <w:r>
+        <w:t>escritorio</w:t>
+      </w:r>
+      <w:r>
+        <w:t xml:space="preserve">. Se usa para construir </w:t>
+      </w:r>
+      <w:r>
+        <w:t>aplicaciones de escritorio.</w:t>
+      </w:r>
+      <w:r>
+        <w:t xml:space="preserve"> </w:t>
+      </w:r>
+      <w:r>
+        <w:t>Está</w:t>
+      </w:r>
+      <w:r>
+        <w:t xml:space="preserve"> en desarrollo actualmente y puede contener errores. </w:t>
+      </w:r>
+    </w:p>
+    <w:p>
+      <w:pPr>
+        <w:jc w:val="center"/>
+        <w:rPr>
+          <w:b/>
+          <w:lang w:val="es-MX"/>
+        </w:rPr>
+      </w:pPr>
+      <w:r>
+        <w:rPr>
+          <w:b/>
+          <w:lang w:val="es-MX"/>
+        </w:rPr>
+        <w:drawing>
+          <wp:inline distT="0" distB="0" distL="0" distR="0" wp14:anchorId="070A0707" wp14:editId="4DA5C3F8">
+            <wp:extent cx="2867025" cy="1677134"/>
+            <wp:effectExtent l="0" t="0" r="0" b="0"/>
+            <wp:docPr id="164" name="Imagen 164"/>
+            <wp:cNvGraphicFramePr>
+              <a:graphicFrameLocks xmlns:a="http://schemas.openxmlformats.org/drawingml/2006/main" noChangeAspect="1"/>
+            </wp:cNvGraphicFramePr>
+            <a:graphic xmlns:a="http://schemas.openxmlformats.org/drawingml/2006/main">
+              <a:graphicData uri="http://schemas.openxmlformats.org/drawingml/2006/picture">
+                <pic:pic xmlns:pic="http://schemas.openxmlformats.org/drawingml/2006/picture">
+                  <pic:nvPicPr>
+                    <pic:cNvPr id="1" name=""/>
+                    <pic:cNvPicPr/>
+                  </pic:nvPicPr>
+                  <pic:blipFill>
+                    <a:blip r:embed="rId73"/>
+                    <a:stretch>
+                      <a:fillRect/>
+                    </a:stretch>
+                  </pic:blipFill>
+                  <pic:spPr>
+                    <a:xfrm>
+                      <a:off x="0" y="0"/>
+                      <a:ext cx="2883399" cy="1686713"/>
+                    </a:xfrm>
+                    <a:prstGeom prst="rect">
+                      <a:avLst/>
+                    </a:prstGeom>
+                  </pic:spPr>
+                </pic:pic>
+              </a:graphicData>
+            </a:graphic>
+          </wp:inline>
+        </w:drawing>
+      </w:r>
+    </w:p>
+    <w:p>
+      <w:pPr>
+        <w:rPr>
+          <w:b/>
+          <w:lang w:val="es-MX"/>
+        </w:rPr>
+      </w:pPr>
+    </w:p>
+    <w:p>
+      <w:pPr>
+        <w:rPr>
+          <w:lang w:val="es-MX"/>
+        </w:rPr>
+      </w:pPr>
+      <w:r>
+        <w:rPr>
+          <w:lang w:val="es-MX"/>
+        </w:rPr>
+        <w:t>Aquí lo podemos ver el código como funciona react y como lo renderiza en main.tsx:</w:t>
+      </w:r>
+    </w:p>
+    <w:p>
+      <w:pPr>
+        <w:jc w:val="center"/>
+        <w:rPr>
+          <w:lang w:val="es-MX"/>
+        </w:rPr>
+      </w:pPr>
+      <w:r>
+        <w:rPr>
+          <w:lang w:val="es-MX"/>
+        </w:rPr>
+        <w:drawing>
+          <wp:inline distT="0" distB="0" distL="0" distR="0" wp14:anchorId="2AB0CFD5" wp14:editId="486A2163">
+            <wp:extent cx="3676650" cy="1763036"/>
+            <wp:effectExtent l="0" t="0" r="0" b="8890"/>
+            <wp:docPr id="165" name="Imagen 165"/>
+            <wp:cNvGraphicFramePr>
+              <a:graphicFrameLocks xmlns:a="http://schemas.openxmlformats.org/drawingml/2006/main" noChangeAspect="1"/>
+            </wp:cNvGraphicFramePr>
+            <a:graphic xmlns:a="http://schemas.openxmlformats.org/drawingml/2006/main">
+              <a:graphicData uri="http://schemas.openxmlformats.org/drawingml/2006/picture">
+                <pic:pic xmlns:pic="http://schemas.openxmlformats.org/drawingml/2006/picture">
+                  <pic:nvPicPr>
+                    <pic:cNvPr id="1" name=""/>
+                    <pic:cNvPicPr/>
+                  </pic:nvPicPr>
+                  <pic:blipFill>
+                    <a:blip r:embed="rId74"/>
+                    <a:stretch>
+                      <a:fillRect/>
+                    </a:stretch>
+                  </pic:blipFill>
+                  <pic:spPr>
+                    <a:xfrm>
+                      <a:off x="0" y="0"/>
+                      <a:ext cx="3685185" cy="1767129"/>
+                    </a:xfrm>
+                    <a:prstGeom prst="rect">
+                      <a:avLst/>
+                    </a:prstGeom>
+                  </pic:spPr>
+                </pic:pic>
+              </a:graphicData>
+            </a:graphic>
+          </wp:inline>
+        </w:drawing>
+      </w:r>
+    </w:p>
+    <w:p>
+      <w:pPr>
+        <w:rPr>
+          <w:lang w:val="es-MX"/>
+        </w:rPr>
+      </w:pPr>
+      <w:r>
+        <w:rPr>
+          <w:lang w:val="es-MX"/>
+        </w:rPr>
+        <w:lastRenderedPageBreak/>
+        <w:t xml:space="preserve">Aquí podemos ver </w:t>
+      </w:r>
+      <w:r>
+        <w:rPr>
+          <w:lang w:val="es-MX"/>
+        </w:rPr>
+        <w:t>cómo</w:t>
+      </w:r>
+      <w:r>
+        <w:rPr>
+          <w:lang w:val="es-MX"/>
+        </w:rPr>
+        <w:t xml:space="preserve"> estamos usando react-dom y lo usamos para crear un nodo de react dentro del elemento root, </w:t>
+      </w:r>
+      <w:r>
+        <w:rPr>
+          <w:lang w:val="es-MX"/>
+        </w:rPr>
+        <w:t xml:space="preserve">la biblioteca que le estamos pasando es react-dom, </w:t>
+      </w:r>
+      <w:r>
+        <w:rPr>
+          <w:lang w:val="es-MX"/>
+        </w:rPr>
+        <w:t xml:space="preserve">luego este se va encargar de renderizar </w:t>
+      </w:r>
+      <w:r>
+        <w:rPr>
+          <w:lang w:val="es-MX"/>
+        </w:rPr>
+        <w:t>al componente que se llama StrictMode este renderiza nuestros componentes dentro de este tenemos nuestro</w:t>
+      </w:r>
+      <w:r>
+        <w:rPr>
+          <w:lang w:val="es-MX"/>
+        </w:rPr>
+        <w:t xml:space="preserve"> componente</w:t>
+      </w:r>
+      <w:r>
+        <w:rPr>
+          <w:lang w:val="es-MX"/>
+        </w:rPr>
+        <w:t xml:space="preserve"> </w:t>
+      </w:r>
+      <w:r>
+        <w:rPr>
+          <w:lang w:val="es-MX"/>
+        </w:rPr>
+        <w:t>App</w:t>
+      </w:r>
+      <w:r>
+        <w:rPr>
+          <w:lang w:val="es-MX"/>
+        </w:rPr>
+        <w:t xml:space="preserve"> que es App.tsx</w:t>
+      </w:r>
+      <w:r>
+        <w:rPr>
+          <w:lang w:val="es-MX"/>
+        </w:rPr>
+        <w:t>.</w:t>
+      </w:r>
+    </w:p>
+    <w:p>
+      <w:pPr>
+        <w:rPr>
+          <w:lang w:val="es-MX"/>
+        </w:rPr>
+      </w:pPr>
+    </w:p>
+    <w:p>
+      <w:pPr>
+        <w:rPr>
+          <w:lang w:val="es-MX"/>
+        </w:rPr>
+      </w:pPr>
+    </w:p>
+    <w:p>
+      <w:pPr>
+        <w:rPr>
+          <w:lang w:val="es-MX"/>
+        </w:rPr>
+      </w:pPr>
+    </w:p>
+    <w:p>
+      <w:r>
+        <w:t>Minto: 33:15</w:t>
+      </w:r>
+      <w:bookmarkStart w:id="7" w:name="_GoBack"/>
       <w:bookmarkEnd w:id="7"/>
-    </w:p>
-    <w:p/>
-    <w:p>
-      <w:r>
-        <w:t>Minto: 25:26</w:t>
-      </w:r>
     </w:p>
     <w:p/>
     <w:p/>
@@ -6125,12 +6922,12 @@
       </w:pPr>
     </w:p>
     <w:sectPr>
-      <w:headerReference w:type="even" r:id="rId65"/>
-      <w:headerReference w:type="default" r:id="rId66"/>
-      <w:footerReference w:type="even" r:id="rId67"/>
-      <w:footerReference w:type="default" r:id="rId68"/>
-      <w:headerReference w:type="first" r:id="rId69"/>
-      <w:footerReference w:type="first" r:id="rId70"/>
+      <w:headerReference w:type="even" r:id="rId75"/>
+      <w:headerReference w:type="default" r:id="rId76"/>
+      <w:footerReference w:type="even" r:id="rId77"/>
+      <w:footerReference w:type="default" r:id="rId78"/>
+      <w:headerReference w:type="first" r:id="rId79"/>
+      <w:footerReference w:type="first" r:id="rId80"/>
       <w:pgSz w:w="12240" w:h="15840"/>
       <w:pgMar w:top="1417" w:right="1701" w:bottom="1417" w:left="1701" w:header="708" w:footer="708" w:gutter="0"/>
       <w:cols w:space="708"/>
@@ -6214,7 +7011,7 @@
           <w:rPr>
             <w:noProof/>
           </w:rPr>
-          <w:t>23</w:t>
+          <w:t>28</w:t>
         </w:r>
         <w:r>
           <w:fldChar w:fldCharType="end"/>
@@ -9586,7 +10383,7 @@
 </file>
 
 <file path=customXml/itemProps1.xml><?xml version="1.0" encoding="utf-8"?>
-<ds:datastoreItem xmlns:ds="http://schemas.openxmlformats.org/officeDocument/2006/customXml" ds:itemID="{3504421C-A496-4732-AD66-C793F70D5F8E}">
+<ds:datastoreItem xmlns:ds="http://schemas.openxmlformats.org/officeDocument/2006/customXml" ds:itemID="{C087026D-EFF6-4243-8153-594EB7A22019}">
   <ds:schemaRefs>
     <ds:schemaRef ds:uri="http://schemas.openxmlformats.org/officeDocument/2006/bibliography"/>
   </ds:schemaRefs>

</xml_diff>